<commit_message>
Update 27, add 30, 35
</commit_message>
<xml_diff>
--- a/resources/chitara/27. Doamne lângă crucea Ta.docx
+++ b/resources/chitara/27. Doamne lângă crucea Ta.docx
@@ -1,6 +1,6 @@
 
 <file path=word/document.xml><?xml version="1.0" encoding="utf-8"?>
-<w:document xmlns:wpc="http://schemas.microsoft.com/office/word/2010/wordprocessingCanvas" xmlns:mc="http://schemas.openxmlformats.org/markup-compatibility/2006" xmlns:o="urn:schemas-microsoft-com:office:office" xmlns:r="http://schemas.openxmlformats.org/officeDocument/2006/relationships" xmlns:m="http://schemas.openxmlformats.org/officeDocument/2006/math" xmlns:v="urn:schemas-microsoft-com:vml" xmlns:wp14="http://schemas.microsoft.com/office/word/2010/wordprocessingDrawing" xmlns:wp="http://schemas.openxmlformats.org/drawingml/2006/wordprocessingDrawing" xmlns:w10="urn:schemas-microsoft-com:office:word" xmlns:w="http://schemas.openxmlformats.org/wordprocessingml/2006/main" xmlns:w14="http://schemas.microsoft.com/office/word/2010/wordml" xmlns:w15="http://schemas.microsoft.com/office/word/2012/wordml" xmlns:wpg="http://schemas.microsoft.com/office/word/2010/wordprocessingGroup" xmlns:wpi="http://schemas.microsoft.com/office/word/2010/wordprocessingInk" xmlns:wne="http://schemas.microsoft.com/office/word/2006/wordml" xmlns:wps="http://schemas.microsoft.com/office/word/2010/wordprocessingShape" mc:Ignorable="w14 w15 wp14">
+<w:document xmlns:wpc="http://schemas.microsoft.com/office/word/2010/wordprocessingCanvas" xmlns:cx="http://schemas.microsoft.com/office/drawing/2014/chartex" xmlns:cx1="http://schemas.microsoft.com/office/drawing/2015/9/8/chartex" xmlns:cx2="http://schemas.microsoft.com/office/drawing/2015/10/21/chartex" xmlns:cx3="http://schemas.microsoft.com/office/drawing/2016/5/9/chartex" xmlns:cx4="http://schemas.microsoft.com/office/drawing/2016/5/10/chartex" xmlns:cx5="http://schemas.microsoft.com/office/drawing/2016/5/11/chartex" xmlns:cx6="http://schemas.microsoft.com/office/drawing/2016/5/12/chartex" xmlns:cx7="http://schemas.microsoft.com/office/drawing/2016/5/13/chartex" xmlns:cx8="http://schemas.microsoft.com/office/drawing/2016/5/14/chartex" xmlns:mc="http://schemas.openxmlformats.org/markup-compatibility/2006" xmlns:aink="http://schemas.microsoft.com/office/drawing/2016/ink" xmlns:am3d="http://schemas.microsoft.com/office/drawing/2017/model3d" xmlns:o="urn:schemas-microsoft-com:office:office" xmlns:oel="http://schemas.microsoft.com/office/2019/extlst" xmlns:r="http://schemas.openxmlformats.org/officeDocument/2006/relationships" xmlns:m="http://schemas.openxmlformats.org/officeDocument/2006/math" xmlns:v="urn:schemas-microsoft-com:vml" xmlns:wp14="http://schemas.microsoft.com/office/word/2010/wordprocessingDrawing" xmlns:wp="http://schemas.openxmlformats.org/drawingml/2006/wordprocessingDrawing" xmlns:w10="urn:schemas-microsoft-com:office:word" xmlns:w="http://schemas.openxmlformats.org/wordprocessingml/2006/main" xmlns:w14="http://schemas.microsoft.com/office/word/2010/wordml" xmlns:w15="http://schemas.microsoft.com/office/word/2012/wordml" xmlns:w16cex="http://schemas.microsoft.com/office/word/2018/wordml/cex" xmlns:w16cid="http://schemas.microsoft.com/office/word/2016/wordml/cid" xmlns:w16="http://schemas.microsoft.com/office/word/2018/wordml" xmlns:w16du="http://schemas.microsoft.com/office/word/2023/wordml/word16du" xmlns:w16sdtdh="http://schemas.microsoft.com/office/word/2020/wordml/sdtdatahash" xmlns:w16sdtfl="http://schemas.microsoft.com/office/word/2024/wordml/sdtformatlock" xmlns:w16se="http://schemas.microsoft.com/office/word/2015/wordml/symex" xmlns:wpg="http://schemas.microsoft.com/office/word/2010/wordprocessingGroup" xmlns:wpi="http://schemas.microsoft.com/office/word/2010/wordprocessingInk" xmlns:wne="http://schemas.microsoft.com/office/word/2006/wordml" xmlns:wps="http://schemas.microsoft.com/office/word/2010/wordprocessingShape" mc:Ignorable="w14 w15 w16se w16cid w16 w16cex w16sdtdh w16sdtfl w16du wp14">
   <w:body>
     <w:p>
       <w:pPr>
@@ -41,8 +41,6 @@
         </w:rPr>
         <w:t>lâ</w:t>
       </w:r>
-      <w:bookmarkStart w:id="0" w:name="_GoBack"/>
-      <w:bookmarkEnd w:id="0"/>
       <w:r>
         <w:rPr>
           <w:rFonts w:ascii="Times New Roman" w:hAnsi="Times New Roman" w:cs="Times New Roman"/>
@@ -102,7 +100,56 @@
           <w:i/>
           <w:sz w:val="28"/>
         </w:rPr>
-        <w:t xml:space="preserve">    Mi                         La                 Mi                         Si</w:t>
+        <w:t xml:space="preserve">    </w:t>
+      </w:r>
+      <w:r>
+        <w:rPr>
+          <w:i/>
+          <w:sz w:val="28"/>
+        </w:rPr>
+        <w:t>Fa</w:t>
+      </w:r>
+      <w:r>
+        <w:rPr>
+          <w:i/>
+          <w:sz w:val="28"/>
+        </w:rPr>
+        <w:t xml:space="preserve">                         </w:t>
+      </w:r>
+      <w:r>
+        <w:rPr>
+          <w:i/>
+          <w:sz w:val="28"/>
+        </w:rPr>
+        <w:t>Si b</w:t>
+      </w:r>
+      <w:r>
+        <w:rPr>
+          <w:i/>
+          <w:sz w:val="28"/>
+        </w:rPr>
+        <w:t xml:space="preserve">                 </w:t>
+      </w:r>
+      <w:r>
+        <w:rPr>
+          <w:i/>
+          <w:sz w:val="28"/>
+        </w:rPr>
+        <w:t>Fa</w:t>
+      </w:r>
+      <w:r>
+        <w:rPr>
+          <w:i/>
+          <w:sz w:val="28"/>
+        </w:rPr>
+        <w:t xml:space="preserve">                         </w:t>
+      </w:r>
+      <w:r>
+        <w:rPr>
+          <w:i/>
+          <w:sz w:val="28"/>
+        </w:rPr>
+        <w:t>Do</w:t>
       </w:r>
     </w:p>
     <w:p>
@@ -112,21 +159,12 @@
           <w:sz w:val="28"/>
         </w:rPr>
       </w:pPr>
-      <w:proofErr w:type="gramStart"/>
-      <w:r>
-        <w:rPr>
-          <w:b/>
-          <w:sz w:val="28"/>
-        </w:rPr>
-        <w:t>1.Doam</w:t>
-      </w:r>
-      <w:proofErr w:type="gramEnd"/>
-      <w:r>
-        <w:rPr>
-          <w:b/>
-          <w:sz w:val="28"/>
-        </w:rPr>
-        <w:t xml:space="preserve">-ne, </w:t>
+      <w:r>
+        <w:rPr>
+          <w:b/>
+          <w:sz w:val="28"/>
+        </w:rPr>
+        <w:t xml:space="preserve">1.Doam-ne, </w:t>
       </w:r>
       <w:proofErr w:type="spellStart"/>
       <w:r>
@@ -189,7 +227,42 @@
           <w:i/>
           <w:sz w:val="28"/>
         </w:rPr>
-        <w:t xml:space="preserve">Mi                     La                      Mi                             </w:t>
+        <w:t>Fa</w:t>
+      </w:r>
+      <w:r>
+        <w:rPr>
+          <w:i/>
+          <w:sz w:val="28"/>
+        </w:rPr>
+        <w:t xml:space="preserve">                     </w:t>
+      </w:r>
+      <w:r>
+        <w:rPr>
+          <w:i/>
+          <w:sz w:val="28"/>
+        </w:rPr>
+        <w:t>Si b</w:t>
+      </w:r>
+      <w:r>
+        <w:rPr>
+          <w:i/>
+          <w:sz w:val="28"/>
+        </w:rPr>
+        <w:t xml:space="preserve">                      </w:t>
+      </w:r>
+      <w:r>
+        <w:rPr>
+          <w:i/>
+          <w:sz w:val="28"/>
+        </w:rPr>
+        <w:t>Fa</w:t>
+      </w:r>
+      <w:r>
+        <w:rPr>
+          <w:i/>
+          <w:sz w:val="28"/>
+        </w:rPr>
+        <w:t xml:space="preserve">                             </w:t>
       </w:r>
       <w:r>
         <w:rPr>
@@ -203,7 +276,14 @@
           <w:i/>
           <w:sz w:val="28"/>
         </w:rPr>
-        <w:t xml:space="preserve"> Si   </w:t>
+        <w:t xml:space="preserve"> </w:t>
+      </w:r>
+      <w:r>
+        <w:rPr>
+          <w:i/>
+          <w:sz w:val="28"/>
+        </w:rPr>
+        <w:t>Do</w:t>
       </w:r>
       <w:r>
         <w:rPr>
@@ -217,7 +297,21 @@
           <w:i/>
           <w:sz w:val="28"/>
         </w:rPr>
-        <w:t xml:space="preserve"> Mi</w:t>
+        <w:t xml:space="preserve">  </w:t>
+      </w:r>
+      <w:r>
+        <w:rPr>
+          <w:i/>
+          <w:sz w:val="28"/>
+        </w:rPr>
+        <w:t xml:space="preserve"> </w:t>
+      </w:r>
+      <w:r>
+        <w:rPr>
+          <w:i/>
+          <w:sz w:val="28"/>
+        </w:rPr>
+        <w:t>Fa</w:t>
       </w:r>
       <w:r>
         <w:rPr>
@@ -271,15 +365,7 @@
           <w:b/>
           <w:sz w:val="28"/>
         </w:rPr>
-        <w:t xml:space="preserve">, </w:t>
-      </w:r>
-      <w:proofErr w:type="gramStart"/>
-      <w:r>
-        <w:rPr>
-          <w:b/>
-          <w:sz w:val="28"/>
-        </w:rPr>
-        <w:t xml:space="preserve">din  </w:t>
+        <w:t xml:space="preserve">, din  </w:t>
       </w:r>
       <w:proofErr w:type="spellStart"/>
       <w:r>
@@ -290,7 +376,6 @@
         <w:t>ea</w:t>
       </w:r>
       <w:proofErr w:type="spellEnd"/>
-      <w:proofErr w:type="gramEnd"/>
       <w:r>
         <w:rPr>
           <w:b/>
@@ -351,21 +436,12 @@
         </w:rPr>
         <w:t xml:space="preserve"> - </w:t>
       </w:r>
-      <w:proofErr w:type="spellStart"/>
-      <w:r>
-        <w:rPr>
-          <w:b/>
-          <w:sz w:val="28"/>
-        </w:rPr>
-        <w:t>pe</w:t>
-      </w:r>
-      <w:proofErr w:type="spellEnd"/>
-      <w:r>
-        <w:rPr>
-          <w:b/>
-          <w:sz w:val="28"/>
-        </w:rPr>
-        <w:t xml:space="preserve">!    </w:t>
+      <w:r>
+        <w:rPr>
+          <w:b/>
+          <w:sz w:val="28"/>
+        </w:rPr>
+        <w:t xml:space="preserve">pe!    </w:t>
       </w:r>
     </w:p>
     <w:p>
@@ -384,7 +460,6 @@
         </w:rPr>
       </w:pPr>
       <w:proofErr w:type="spellStart"/>
-      <w:proofErr w:type="gramStart"/>
       <w:r>
         <w:rPr>
           <w:i/>
@@ -400,7 +475,6 @@
         </w:rPr>
         <w:t xml:space="preserve"> :</w:t>
       </w:r>
-      <w:proofErr w:type="gramEnd"/>
     </w:p>
     <w:p>
       <w:pPr>
@@ -421,7 +495,28 @@
           <w:i/>
           <w:sz w:val="28"/>
         </w:rPr>
-        <w:t xml:space="preserve">Mi                      La  </w:t>
+        <w:t>Fa</w:t>
+      </w:r>
+      <w:r>
+        <w:rPr>
+          <w:i/>
+          <w:sz w:val="28"/>
+        </w:rPr>
+        <w:t xml:space="preserve">                      </w:t>
+      </w:r>
+      <w:r>
+        <w:rPr>
+          <w:i/>
+          <w:sz w:val="28"/>
+        </w:rPr>
+        <w:t>Si b</w:t>
+      </w:r>
+      <w:r>
+        <w:rPr>
+          <w:i/>
+          <w:sz w:val="28"/>
+        </w:rPr>
+        <w:t xml:space="preserve">  </w:t>
       </w:r>
     </w:p>
     <w:p>
@@ -452,23 +547,7 @@
           <w:b/>
           <w:sz w:val="28"/>
         </w:rPr>
-        <w:t xml:space="preserve"> </w:t>
-      </w:r>
-      <w:proofErr w:type="gramStart"/>
-      <w:r>
-        <w:rPr>
-          <w:b/>
-          <w:sz w:val="28"/>
-        </w:rPr>
-        <w:t>Ta ,</w:t>
-      </w:r>
-      <w:proofErr w:type="gramEnd"/>
-      <w:r>
-        <w:rPr>
-          <w:b/>
-          <w:sz w:val="28"/>
-        </w:rPr>
-        <w:t xml:space="preserve">         </w:t>
+        <w:t xml:space="preserve"> Ta ,         </w:t>
       </w:r>
       <w:proofErr w:type="spellStart"/>
       <w:r>
@@ -506,7 +585,28 @@
           <w:i/>
           <w:sz w:val="28"/>
         </w:rPr>
-        <w:t xml:space="preserve">    Mi                               Si</w:t>
+        <w:t xml:space="preserve">    </w:t>
+      </w:r>
+      <w:r>
+        <w:rPr>
+          <w:i/>
+          <w:sz w:val="28"/>
+        </w:rPr>
+        <w:t>Fa</w:t>
+      </w:r>
+      <w:r>
+        <w:rPr>
+          <w:i/>
+          <w:sz w:val="28"/>
+        </w:rPr>
+        <w:t xml:space="preserve">                               </w:t>
+      </w:r>
+      <w:r>
+        <w:rPr>
+          <w:i/>
+          <w:sz w:val="28"/>
+        </w:rPr>
+        <w:t>Do</w:t>
       </w:r>
     </w:p>
     <w:p>
@@ -563,7 +663,6 @@
         <w:t xml:space="preserve"> </w:t>
       </w:r>
       <w:proofErr w:type="spellStart"/>
-      <w:proofErr w:type="gramStart"/>
       <w:r>
         <w:rPr>
           <w:b/>
@@ -577,15 +676,7 @@
           <w:b/>
           <w:sz w:val="28"/>
         </w:rPr>
-        <w:t xml:space="preserve">  fie</w:t>
-      </w:r>
-      <w:proofErr w:type="gramEnd"/>
-      <w:r>
-        <w:rPr>
-          <w:b/>
-          <w:sz w:val="28"/>
-        </w:rPr>
-        <w:t xml:space="preserve">   !  </w:t>
+        <w:t xml:space="preserve">  fie   !  </w:t>
       </w:r>
     </w:p>
     <w:p>
@@ -607,7 +698,14 @@
           <w:i/>
           <w:sz w:val="28"/>
         </w:rPr>
-        <w:t xml:space="preserve">Mi           </w:t>
+        <w:t>Fa</w:t>
+      </w:r>
+      <w:r>
+        <w:rPr>
+          <w:i/>
+          <w:sz w:val="28"/>
+        </w:rPr>
+        <w:t xml:space="preserve">           </w:t>
       </w:r>
       <w:r>
         <w:rPr>
@@ -628,24 +726,64 @@
           <w:i/>
           <w:sz w:val="28"/>
         </w:rPr>
-        <w:t>La            lam</w:t>
-      </w:r>
-      <w:r>
-        <w:rPr>
-          <w:i/>
-          <w:sz w:val="28"/>
-        </w:rPr>
-        <w:t xml:space="preserve">           Mi                       </w:t>
-      </w:r>
-      <w:proofErr w:type="gramStart"/>
-      <w:r>
-        <w:rPr>
-          <w:i/>
-          <w:sz w:val="28"/>
-        </w:rPr>
-        <w:t>Si  Mi</w:t>
-      </w:r>
-      <w:proofErr w:type="gramEnd"/>
+        <w:t>Si b</w:t>
+      </w:r>
+      <w:r>
+        <w:rPr>
+          <w:i/>
+          <w:sz w:val="28"/>
+        </w:rPr>
+        <w:t xml:space="preserve">        </w:t>
+      </w:r>
+      <w:r>
+        <w:rPr>
+          <w:i/>
+          <w:sz w:val="28"/>
+        </w:rPr>
+        <w:t>Sol m</w:t>
+      </w:r>
+      <w:r>
+        <w:rPr>
+          <w:i/>
+          <w:sz w:val="28"/>
+        </w:rPr>
+        <w:t xml:space="preserve">   </w:t>
+      </w:r>
+      <w:r>
+        <w:rPr>
+          <w:i/>
+          <w:sz w:val="28"/>
+        </w:rPr>
+        <w:t>Fa</w:t>
+      </w:r>
+      <w:r>
+        <w:rPr>
+          <w:i/>
+          <w:sz w:val="28"/>
+        </w:rPr>
+        <w:t xml:space="preserve">                       </w:t>
+      </w:r>
+      <w:r>
+        <w:rPr>
+          <w:i/>
+          <w:sz w:val="28"/>
+        </w:rPr>
+        <w:t>Do</w:t>
+      </w:r>
+      <w:r>
+        <w:rPr>
+          <w:i/>
+          <w:sz w:val="28"/>
+        </w:rPr>
+        <w:t xml:space="preserve">  </w:t>
+      </w:r>
+      <w:r>
+        <w:rPr>
+          <w:i/>
+          <w:sz w:val="28"/>
+        </w:rPr>
+        <w:t>Fa</w:t>
+      </w:r>
     </w:p>
     <w:p>
       <w:pPr>
@@ -659,26 +797,9 @@
           <w:b/>
           <w:sz w:val="28"/>
         </w:rPr>
-        <w:t xml:space="preserve">          </w:t>
-      </w:r>
-      <w:proofErr w:type="spellStart"/>
-      <w:r>
-        <w:rPr>
-          <w:b/>
-          <w:sz w:val="28"/>
-        </w:rPr>
-        <w:t>Slava</w:t>
-      </w:r>
-      <w:proofErr w:type="spellEnd"/>
-      <w:r>
-        <w:rPr>
-          <w:b/>
-          <w:sz w:val="28"/>
-        </w:rPr>
-        <w:t xml:space="preserve">   </w:t>
-      </w:r>
-      <w:proofErr w:type="spellStart"/>
-      <w:proofErr w:type="gramStart"/>
+        <w:t xml:space="preserve">          Slava   </w:t>
+      </w:r>
+      <w:proofErr w:type="spellStart"/>
       <w:r>
         <w:rPr>
           <w:b/>
@@ -710,29 +831,28 @@
         <w:t>speranta</w:t>
       </w:r>
       <w:proofErr w:type="spellEnd"/>
-      <w:proofErr w:type="gramEnd"/>
-      <w:r>
-        <w:rPr>
-          <w:b/>
-          <w:sz w:val="28"/>
-        </w:rPr>
-        <w:t xml:space="preserve">    mea,  </w:t>
-      </w:r>
-      <w:proofErr w:type="spellStart"/>
-      <w:r>
-        <w:rPr>
-          <w:b/>
-          <w:sz w:val="28"/>
-        </w:rPr>
-        <w:t>Azi</w:t>
-      </w:r>
-      <w:proofErr w:type="spellEnd"/>
-      <w:r>
-        <w:rPr>
-          <w:b/>
-          <w:sz w:val="28"/>
-        </w:rPr>
-        <w:t xml:space="preserve">      </w:t>
+      <w:r>
+        <w:rPr>
+          <w:b/>
+          <w:sz w:val="28"/>
+        </w:rPr>
+        <w:t xml:space="preserve">    </w:t>
+      </w:r>
+      <w:proofErr w:type="spellStart"/>
+      <w:r>
+        <w:rPr>
+          <w:b/>
+          <w:sz w:val="28"/>
+        </w:rPr>
+        <w:t>mea</w:t>
+      </w:r>
+      <w:proofErr w:type="spellEnd"/>
+      <w:r>
+        <w:rPr>
+          <w:b/>
+          <w:sz w:val="28"/>
+        </w:rPr>
+        <w:t xml:space="preserve">,  Azi      </w:t>
       </w:r>
       <w:proofErr w:type="spellStart"/>
       <w:r>
@@ -798,21 +918,12 @@
           <w:sz w:val="28"/>
         </w:rPr>
       </w:pPr>
-      <w:proofErr w:type="gramStart"/>
-      <w:r>
-        <w:rPr>
-          <w:b/>
-          <w:sz w:val="28"/>
-        </w:rPr>
-        <w:t>2.Lânga</w:t>
-      </w:r>
-      <w:proofErr w:type="gramEnd"/>
-      <w:r>
-        <w:rPr>
-          <w:b/>
-          <w:sz w:val="28"/>
-        </w:rPr>
-        <w:t xml:space="preserve"> </w:t>
+      <w:r>
+        <w:rPr>
+          <w:b/>
+          <w:sz w:val="28"/>
+        </w:rPr>
+        <w:t xml:space="preserve">2.Lânga </w:t>
       </w:r>
       <w:proofErr w:type="spellStart"/>
       <w:r>
@@ -900,15 +1011,7 @@
           <w:b/>
           <w:sz w:val="28"/>
         </w:rPr>
-        <w:t xml:space="preserve"> mi s-a </w:t>
-      </w:r>
-      <w:proofErr w:type="gramStart"/>
-      <w:r>
-        <w:rPr>
-          <w:b/>
-          <w:sz w:val="28"/>
-        </w:rPr>
-        <w:t>'</w:t>
+        <w:t xml:space="preserve"> mi s-a '</w:t>
       </w:r>
       <w:proofErr w:type="spellStart"/>
       <w:r>
@@ -935,7 +1038,6 @@
         <w:t>Peste</w:t>
       </w:r>
       <w:proofErr w:type="spellEnd"/>
-      <w:proofErr w:type="gramEnd"/>
       <w:r>
         <w:rPr>
           <w:b/>
@@ -975,21 +1077,12 @@
           <w:sz w:val="28"/>
         </w:rPr>
       </w:pPr>
-      <w:proofErr w:type="gramStart"/>
-      <w:r>
-        <w:rPr>
-          <w:b/>
-          <w:sz w:val="28"/>
-        </w:rPr>
-        <w:t>3.Lânga</w:t>
-      </w:r>
-      <w:proofErr w:type="gramEnd"/>
-      <w:r>
-        <w:rPr>
-          <w:b/>
-          <w:sz w:val="28"/>
-        </w:rPr>
-        <w:t xml:space="preserve"> </w:t>
+      <w:r>
+        <w:rPr>
+          <w:b/>
+          <w:sz w:val="28"/>
+        </w:rPr>
+        <w:t xml:space="preserve">3.Lânga </w:t>
       </w:r>
       <w:proofErr w:type="spellStart"/>
       <w:r>
@@ -1230,21 +1323,12 @@
           <w:sz w:val="28"/>
         </w:rPr>
       </w:pPr>
-      <w:proofErr w:type="gramStart"/>
-      <w:r>
-        <w:rPr>
-          <w:b/>
-          <w:sz w:val="28"/>
-        </w:rPr>
-        <w:t>4.Lânga</w:t>
-      </w:r>
-      <w:proofErr w:type="gramEnd"/>
-      <w:r>
-        <w:rPr>
-          <w:b/>
-          <w:sz w:val="28"/>
-        </w:rPr>
-        <w:t xml:space="preserve"> </w:t>
+      <w:r>
+        <w:rPr>
+          <w:b/>
+          <w:sz w:val="28"/>
+        </w:rPr>
+        <w:t xml:space="preserve">4.Lânga </w:t>
       </w:r>
       <w:proofErr w:type="spellStart"/>
       <w:r>
@@ -1394,23 +1478,7 @@
           <w:b/>
           <w:sz w:val="28"/>
         </w:rPr>
-        <w:t>"</w:t>
-      </w:r>
-      <w:proofErr w:type="spellStart"/>
-      <w:r>
-        <w:rPr>
-          <w:b/>
-          <w:sz w:val="28"/>
-        </w:rPr>
-        <w:t>Dragostea</w:t>
-      </w:r>
-      <w:proofErr w:type="spellEnd"/>
-      <w:r>
-        <w:rPr>
-          <w:b/>
-          <w:sz w:val="28"/>
-        </w:rPr>
-        <w:t xml:space="preserve"> </w:t>
+        <w:t xml:space="preserve">"Dragostea </w:t>
       </w:r>
       <w:proofErr w:type="spellStart"/>
       <w:r>
@@ -1440,7 +1508,7 @@
 </file>
 
 <file path=word/styles.xml><?xml version="1.0" encoding="utf-8"?>
-<w:styles xmlns:mc="http://schemas.openxmlformats.org/markup-compatibility/2006" xmlns:r="http://schemas.openxmlformats.org/officeDocument/2006/relationships" xmlns:w="http://schemas.openxmlformats.org/wordprocessingml/2006/main" xmlns:w14="http://schemas.microsoft.com/office/word/2010/wordml" xmlns:w15="http://schemas.microsoft.com/office/word/2012/wordml" mc:Ignorable="w14 w15">
+<w:styles xmlns:mc="http://schemas.openxmlformats.org/markup-compatibility/2006" xmlns:r="http://schemas.openxmlformats.org/officeDocument/2006/relationships" xmlns:w="http://schemas.openxmlformats.org/wordprocessingml/2006/main" xmlns:w14="http://schemas.microsoft.com/office/word/2010/wordml" xmlns:w15="http://schemas.microsoft.com/office/word/2012/wordml" xmlns:w16cex="http://schemas.microsoft.com/office/word/2018/wordml/cex" xmlns:w16cid="http://schemas.microsoft.com/office/word/2016/wordml/cid" xmlns:w16="http://schemas.microsoft.com/office/word/2018/wordml" xmlns:w16du="http://schemas.microsoft.com/office/word/2023/wordml/word16du" xmlns:w16sdtdh="http://schemas.microsoft.com/office/word/2020/wordml/sdtdatahash" xmlns:w16sdtfl="http://schemas.microsoft.com/office/word/2024/wordml/sdtformatlock" xmlns:w16se="http://schemas.microsoft.com/office/word/2015/wordml/symex" mc:Ignorable="w14 w15 w16se w16cid w16 w16cex w16sdtdh w16sdtfl w16du">
   <w:docDefaults>
     <w:rPrDefault>
       <w:rPr>
@@ -1456,7 +1524,7 @@
       </w:pPr>
     </w:pPrDefault>
   </w:docDefaults>
-  <w:latentStyles w:defLockedState="0" w:defUIPriority="99" w:defSemiHidden="0" w:defUnhideWhenUsed="0" w:defQFormat="0" w:count="371">
+  <w:latentStyles w:defLockedState="0" w:defUIPriority="99" w:defSemiHidden="0" w:defUnhideWhenUsed="0" w:defQFormat="0" w:count="376">
     <w:lsdException w:name="Normal" w:uiPriority="0" w:qFormat="1"/>
     <w:lsdException w:name="heading 1" w:uiPriority="9" w:qFormat="1"/>
     <w:lsdException w:name="heading 2" w:semiHidden="1" w:uiPriority="9" w:unhideWhenUsed="1" w:qFormat="1"/>
@@ -1828,6 +1896,11 @@
     <w:lsdException w:name="List Table 5 Dark Accent 6" w:uiPriority="50"/>
     <w:lsdException w:name="List Table 6 Colorful Accent 6" w:uiPriority="51"/>
     <w:lsdException w:name="List Table 7 Colorful Accent 6" w:uiPriority="52"/>
+    <w:lsdException w:name="Mention" w:semiHidden="1" w:unhideWhenUsed="1"/>
+    <w:lsdException w:name="Smart Hyperlink" w:semiHidden="1" w:unhideWhenUsed="1"/>
+    <w:lsdException w:name="Hashtag" w:semiHidden="1" w:unhideWhenUsed="1"/>
+    <w:lsdException w:name="Unresolved Mention" w:semiHidden="1" w:unhideWhenUsed="1"/>
+    <w:lsdException w:name="Smart Link" w:semiHidden="1" w:unhideWhenUsed="1"/>
   </w:latentStyles>
   <w:style w:type="paragraph" w:default="1" w:styleId="Normal">
     <w:name w:val="Normal"/>

</xml_diff>